<commit_message>
18/04/2025 14:03 Daily y casos de prueba superados
</commit_message>
<xml_diff>
--- a/Scrum/Sprint 3/2025-04-09 Casos de prueba Sprint 3.docx
+++ b/Scrum/Sprint 3/2025-04-09 Casos de prueba Sprint 3.docx
@@ -68,15 +68,15 @@
       </w:tblPr>
       <w:tblGrid>
         <w:gridCol w:w="1950"/>
-        <w:gridCol w:w="1680"/>
-        <w:gridCol w:w="2580"/>
+        <w:gridCol w:w="1725"/>
+        <w:gridCol w:w="2535"/>
         <w:gridCol w:w="1770"/>
         <w:gridCol w:w="1380"/>
         <w:tblGridChange w:id="0">
           <w:tblGrid>
             <w:gridCol w:w="1950"/>
-            <w:gridCol w:w="1680"/>
-            <w:gridCol w:w="2580"/>
+            <w:gridCol w:w="1725"/>
+            <w:gridCol w:w="2535"/>
             <w:gridCol w:w="1770"/>
             <w:gridCol w:w="1380"/>
           </w:tblGrid>
@@ -344,9 +344,7 @@
               </w:rPr>
               <w:t xml:space="preserve"> 1.Pasar el cursor sobre los botones.</w:t>
               <w:br w:type="textWrapping"/>
-              <w:t xml:space="preserve">2.</w:t>
-              <w:tab/>
-              <w:t xml:space="preserve">Validar que se muestre la descripción emergente.</w:t>
+              <w:t xml:space="preserve">2.Validar que se muestre la descripción emergente.</w:t>
             </w:r>
           </w:p>
           <w:p>
@@ -425,7 +423,7 @@
               <w:rPr>
                 <w:rtl w:val="0"/>
               </w:rPr>
-              <w:t xml:space="preserve">Pendiente</w:t>
+              <w:t xml:space="preserve">Superado</w:t>
             </w:r>
           </w:p>
         </w:tc>
@@ -520,13 +518,9 @@
               </w:rPr>
               <w:t xml:space="preserve">1.Hacer clic en "Ver más información".</w:t>
               <w:br w:type="textWrapping"/>
-              <w:t xml:space="preserve">2.</w:t>
-              <w:tab/>
-              <w:t xml:space="preserve">Verificar que solo se abra una modal.</w:t>
+              <w:t xml:space="preserve">2.Verificar que solo se abra una modal.</w:t>
               <w:br w:type="textWrapping"/>
-              <w:t xml:space="preserve">3.</w:t>
-              <w:tab/>
-              <w:t xml:space="preserve">Validar que la modal no se mueva de manera inesperada.</w:t>
+              <w:t xml:space="preserve">3.Validar que la modal no se mueva de manera inesperada.</w:t>
             </w:r>
           </w:p>
           <w:p>
@@ -689,9 +683,7 @@
               </w:rPr>
               <w:t xml:space="preserve">1.Intentar registrar una entrada con fecha futura.</w:t>
               <w:br w:type="textWrapping"/>
-              <w:t xml:space="preserve">2.</w:t>
-              <w:tab/>
-              <w:t xml:space="preserve">Verificar que el sistema bloquee la acción.</w:t>
+              <w:t xml:space="preserve">2.Verificar que el sistema bloquee la acción.</w:t>
             </w:r>
           </w:p>
           <w:p>
@@ -1037,7 +1029,7 @@
                 <w:numId w:val="35"/>
               </w:numPr>
               <w:spacing w:before="240" w:lineRule="auto"/>
-              <w:ind w:left="720" w:hanging="360"/>
+              <w:ind w:left="0" w:hanging="15"/>
               <w:rPr/>
             </w:pPr>
             <w:r>
@@ -1053,7 +1045,7 @@
                 <w:ilvl w:val="0"/>
                 <w:numId w:val="35"/>
               </w:numPr>
-              <w:ind w:left="720" w:hanging="360"/>
+              <w:ind w:left="0" w:hanging="15"/>
               <w:rPr/>
             </w:pPr>
             <w:r>
@@ -1070,7 +1062,7 @@
                 <w:numId w:val="35"/>
               </w:numPr>
               <w:spacing w:after="240" w:lineRule="auto"/>
-              <w:ind w:left="720" w:hanging="360"/>
+              <w:ind w:left="0" w:hanging="15"/>
               <w:rPr/>
             </w:pPr>
             <w:r>
@@ -1482,7 +1474,9 @@
                 <w:numId w:val="47"/>
               </w:numPr>
               <w:ind w:left="600" w:hanging="360"/>
-              <w:rPr/>
+              <w:rPr>
+                <w:color w:val="000000"/>
+              </w:rPr>
             </w:pPr>
             <w:r>
               <w:rPr>
@@ -1499,7 +1493,9 @@
               </w:numPr>
               <w:spacing w:after="360" w:lineRule="auto"/>
               <w:ind w:left="600" w:hanging="360"/>
-              <w:rPr/>
+              <w:rPr>
+                <w:color w:val="000000"/>
+              </w:rPr>
             </w:pPr>
             <w:r>
               <w:rPr>
@@ -2925,7 +2921,7 @@
               <w:rPr>
                 <w:rtl w:val="0"/>
               </w:rPr>
-              <w:t xml:space="preserve">Pendiente</w:t>
+              <w:t xml:space="preserve">Superado</w:t>
             </w:r>
           </w:p>
         </w:tc>
@@ -3311,7 +3307,7 @@
               <w:rPr>
                 <w:rtl w:val="0"/>
               </w:rPr>
-              <w:t xml:space="preserve">Pendiente</w:t>
+              <w:t xml:space="preserve">Superado</w:t>
             </w:r>
           </w:p>
         </w:tc>
@@ -4082,7 +4078,7 @@
               <w:rPr>
                 <w:rtl w:val="0"/>
               </w:rPr>
-              <w:t xml:space="preserve">Pendiente</w:t>
+              <w:t xml:space="preserve">Superado</w:t>
             </w:r>
           </w:p>
         </w:tc>
@@ -4488,7 +4484,7 @@
               <w:rPr>
                 <w:rtl w:val="0"/>
               </w:rPr>
-              <w:t xml:space="preserve">Pendiente</w:t>
+              <w:t xml:space="preserve">Superado</w:t>
             </w:r>
           </w:p>
         </w:tc>
@@ -10510,7 +10506,7 @@
               <w:rPr>
                 <w:rtl w:val="0"/>
               </w:rPr>
-              <w:t xml:space="preserve">Pendiente</w:t>
+              <w:t xml:space="preserve">Superado</w:t>
             </w:r>
           </w:p>
         </w:tc>

</xml_diff>

<commit_message>
18/04/2025 14:03 Daily y casos de prueba superados (#52)
</commit_message>
<xml_diff>
--- a/Scrum/Sprint 3/2025-04-09 Casos de prueba Sprint 3.docx
+++ b/Scrum/Sprint 3/2025-04-09 Casos de prueba Sprint 3.docx
@@ -68,15 +68,15 @@
       </w:tblPr>
       <w:tblGrid>
         <w:gridCol w:w="1950"/>
-        <w:gridCol w:w="1680"/>
-        <w:gridCol w:w="2580"/>
+        <w:gridCol w:w="1725"/>
+        <w:gridCol w:w="2535"/>
         <w:gridCol w:w="1770"/>
         <w:gridCol w:w="1380"/>
         <w:tblGridChange w:id="0">
           <w:tblGrid>
             <w:gridCol w:w="1950"/>
-            <w:gridCol w:w="1680"/>
-            <w:gridCol w:w="2580"/>
+            <w:gridCol w:w="1725"/>
+            <w:gridCol w:w="2535"/>
             <w:gridCol w:w="1770"/>
             <w:gridCol w:w="1380"/>
           </w:tblGrid>
@@ -344,9 +344,7 @@
               </w:rPr>
               <w:t xml:space="preserve"> 1.Pasar el cursor sobre los botones.</w:t>
               <w:br w:type="textWrapping"/>
-              <w:t xml:space="preserve">2.</w:t>
-              <w:tab/>
-              <w:t xml:space="preserve">Validar que se muestre la descripción emergente.</w:t>
+              <w:t xml:space="preserve">2.Validar que se muestre la descripción emergente.</w:t>
             </w:r>
           </w:p>
           <w:p>
@@ -425,7 +423,7 @@
               <w:rPr>
                 <w:rtl w:val="0"/>
               </w:rPr>
-              <w:t xml:space="preserve">Pendiente</w:t>
+              <w:t xml:space="preserve">Superado</w:t>
             </w:r>
           </w:p>
         </w:tc>
@@ -520,13 +518,9 @@
               </w:rPr>
               <w:t xml:space="preserve">1.Hacer clic en "Ver más información".</w:t>
               <w:br w:type="textWrapping"/>
-              <w:t xml:space="preserve">2.</w:t>
-              <w:tab/>
-              <w:t xml:space="preserve">Verificar que solo se abra una modal.</w:t>
+              <w:t xml:space="preserve">2.Verificar que solo se abra una modal.</w:t>
               <w:br w:type="textWrapping"/>
-              <w:t xml:space="preserve">3.</w:t>
-              <w:tab/>
-              <w:t xml:space="preserve">Validar que la modal no se mueva de manera inesperada.</w:t>
+              <w:t xml:space="preserve">3.Validar que la modal no se mueva de manera inesperada.</w:t>
             </w:r>
           </w:p>
           <w:p>
@@ -689,9 +683,7 @@
               </w:rPr>
               <w:t xml:space="preserve">1.Intentar registrar una entrada con fecha futura.</w:t>
               <w:br w:type="textWrapping"/>
-              <w:t xml:space="preserve">2.</w:t>
-              <w:tab/>
-              <w:t xml:space="preserve">Verificar que el sistema bloquee la acción.</w:t>
+              <w:t xml:space="preserve">2.Verificar que el sistema bloquee la acción.</w:t>
             </w:r>
           </w:p>
           <w:p>
@@ -1037,7 +1029,7 @@
                 <w:numId w:val="35"/>
               </w:numPr>
               <w:spacing w:before="240" w:lineRule="auto"/>
-              <w:ind w:left="720" w:hanging="360"/>
+              <w:ind w:left="0" w:hanging="15"/>
               <w:rPr/>
             </w:pPr>
             <w:r>
@@ -1053,7 +1045,7 @@
                 <w:ilvl w:val="0"/>
                 <w:numId w:val="35"/>
               </w:numPr>
-              <w:ind w:left="720" w:hanging="360"/>
+              <w:ind w:left="0" w:hanging="15"/>
               <w:rPr/>
             </w:pPr>
             <w:r>
@@ -1070,7 +1062,7 @@
                 <w:numId w:val="35"/>
               </w:numPr>
               <w:spacing w:after="240" w:lineRule="auto"/>
-              <w:ind w:left="720" w:hanging="360"/>
+              <w:ind w:left="0" w:hanging="15"/>
               <w:rPr/>
             </w:pPr>
             <w:r>
@@ -1482,7 +1474,9 @@
                 <w:numId w:val="47"/>
               </w:numPr>
               <w:ind w:left="600" w:hanging="360"/>
-              <w:rPr/>
+              <w:rPr>
+                <w:color w:val="000000"/>
+              </w:rPr>
             </w:pPr>
             <w:r>
               <w:rPr>
@@ -1499,7 +1493,9 @@
               </w:numPr>
               <w:spacing w:after="360" w:lineRule="auto"/>
               <w:ind w:left="600" w:hanging="360"/>
-              <w:rPr/>
+              <w:rPr>
+                <w:color w:val="000000"/>
+              </w:rPr>
             </w:pPr>
             <w:r>
               <w:rPr>
@@ -2925,7 +2921,7 @@
               <w:rPr>
                 <w:rtl w:val="0"/>
               </w:rPr>
-              <w:t xml:space="preserve">Pendiente</w:t>
+              <w:t xml:space="preserve">Superado</w:t>
             </w:r>
           </w:p>
         </w:tc>
@@ -3311,7 +3307,7 @@
               <w:rPr>
                 <w:rtl w:val="0"/>
               </w:rPr>
-              <w:t xml:space="preserve">Pendiente</w:t>
+              <w:t xml:space="preserve">Superado</w:t>
             </w:r>
           </w:p>
         </w:tc>
@@ -4082,7 +4078,7 @@
               <w:rPr>
                 <w:rtl w:val="0"/>
               </w:rPr>
-              <w:t xml:space="preserve">Pendiente</w:t>
+              <w:t xml:space="preserve">Superado</w:t>
             </w:r>
           </w:p>
         </w:tc>
@@ -4488,7 +4484,7 @@
               <w:rPr>
                 <w:rtl w:val="0"/>
               </w:rPr>
-              <w:t xml:space="preserve">Pendiente</w:t>
+              <w:t xml:space="preserve">Superado</w:t>
             </w:r>
           </w:p>
         </w:tc>
@@ -10510,7 +10506,7 @@
               <w:rPr>
                 <w:rtl w:val="0"/>
               </w:rPr>
-              <w:t xml:space="preserve">Pendiente</w:t>
+              <w:t xml:space="preserve">Superado</w:t>
             </w:r>
           </w:p>
         </w:tc>

</xml_diff>